<commit_message>
Slide ajax + bổ sung một số control
</commit_message>
<xml_diff>
--- a/SEMINAR/Ajax.docx
+++ b/SEMINAR/Ajax.docx
@@ -67,7 +67,7 @@
             </w:rPr>
             <w:fldChar w:fldCharType="separate"/>
           </w:r>
-          <w:hyperlink w:anchor="_Toc278931538" w:history="1">
+          <w:hyperlink w:anchor="_Toc279450028" w:history="1">
             <w:r>
               <w:rPr>
                 <w:rStyle w:val="Hyperlink"/>
@@ -112,7 +112,7 @@
                 <w:noProof/>
                 <w:webHidden/>
               </w:rPr>
-              <w:instrText xml:space="preserve"> PAGEREF _Toc278931538 \h </w:instrText>
+              <w:instrText xml:space="preserve"> PAGEREF _Toc279450028 \h </w:instrText>
             </w:r>
             <w:r>
               <w:rPr>
@@ -157,7 +157,7 @@
               <w:lang w:val="en-US"/>
             </w:rPr>
           </w:pPr>
-          <w:hyperlink w:anchor="_Toc278931539" w:history="1">
+          <w:hyperlink w:anchor="_Toc279450029" w:history="1">
             <w:r>
               <w:rPr>
                 <w:rStyle w:val="Hyperlink"/>
@@ -202,7 +202,7 @@
                 <w:noProof/>
                 <w:webHidden/>
               </w:rPr>
-              <w:instrText xml:space="preserve"> PAGEREF _Toc278931539 \h </w:instrText>
+              <w:instrText xml:space="preserve"> PAGEREF _Toc279450029 \h </w:instrText>
             </w:r>
             <w:r>
               <w:rPr>
@@ -247,7 +247,7 @@
               <w:lang w:val="en-US"/>
             </w:rPr>
           </w:pPr>
-          <w:hyperlink w:anchor="_Toc278931540" w:history="1">
+          <w:hyperlink w:anchor="_Toc279450030" w:history="1">
             <w:r>
               <w:rPr>
                 <w:rStyle w:val="Hyperlink"/>
@@ -292,7 +292,7 @@
                 <w:noProof/>
                 <w:webHidden/>
               </w:rPr>
-              <w:instrText xml:space="preserve"> PAGEREF _Toc278931540 \h </w:instrText>
+              <w:instrText xml:space="preserve"> PAGEREF _Toc279450030 \h </w:instrText>
             </w:r>
             <w:r>
               <w:rPr>
@@ -337,7 +337,7 @@
               <w:lang w:val="en-US"/>
             </w:rPr>
           </w:pPr>
-          <w:hyperlink w:anchor="_Toc278931541" w:history="1">
+          <w:hyperlink w:anchor="_Toc279450031" w:history="1">
             <w:r>
               <w:rPr>
                 <w:rStyle w:val="Hyperlink"/>
@@ -382,7 +382,7 @@
                 <w:noProof/>
                 <w:webHidden/>
               </w:rPr>
-              <w:instrText xml:space="preserve"> PAGEREF _Toc278931541 \h </w:instrText>
+              <w:instrText xml:space="preserve"> PAGEREF _Toc279450031 \h </w:instrText>
             </w:r>
             <w:r>
               <w:rPr>
@@ -427,7 +427,7 @@
               <w:lang w:val="en-US"/>
             </w:rPr>
           </w:pPr>
-          <w:hyperlink w:anchor="_Toc278931542" w:history="1">
+          <w:hyperlink w:anchor="_Toc279450032" w:history="1">
             <w:r>
               <w:rPr>
                 <w:rStyle w:val="Hyperlink"/>
@@ -472,7 +472,7 @@
                 <w:noProof/>
                 <w:webHidden/>
               </w:rPr>
-              <w:instrText xml:space="preserve"> PAGEREF _Toc278931542 \h </w:instrText>
+              <w:instrText xml:space="preserve"> PAGEREF _Toc279450032 \h </w:instrText>
             </w:r>
             <w:r>
               <w:rPr>
@@ -517,7 +517,7 @@
               <w:lang w:val="en-US"/>
             </w:rPr>
           </w:pPr>
-          <w:hyperlink w:anchor="_Toc278931543" w:history="1">
+          <w:hyperlink w:anchor="_Toc279450033" w:history="1">
             <w:r>
               <w:rPr>
                 <w:rStyle w:val="Hyperlink"/>
@@ -562,7 +562,7 @@
                 <w:noProof/>
                 <w:webHidden/>
               </w:rPr>
-              <w:instrText xml:space="preserve"> PAGEREF _Toc278931543 \h </w:instrText>
+              <w:instrText xml:space="preserve"> PAGEREF _Toc279450033 \h </w:instrText>
             </w:r>
             <w:r>
               <w:rPr>
@@ -607,7 +607,7 @@
               <w:lang w:val="en-US"/>
             </w:rPr>
           </w:pPr>
-          <w:hyperlink w:anchor="_Toc278931544" w:history="1">
+          <w:hyperlink w:anchor="_Toc279450034" w:history="1">
             <w:r>
               <w:rPr>
                 <w:rStyle w:val="Hyperlink"/>
@@ -652,7 +652,7 @@
                 <w:noProof/>
                 <w:webHidden/>
               </w:rPr>
-              <w:instrText xml:space="preserve"> PAGEREF _Toc278931544 \h </w:instrText>
+              <w:instrText xml:space="preserve"> PAGEREF _Toc279450034 \h </w:instrText>
             </w:r>
             <w:r>
               <w:rPr>
@@ -697,7 +697,7 @@
               <w:lang w:val="en-US"/>
             </w:rPr>
           </w:pPr>
-          <w:hyperlink w:anchor="_Toc278931545" w:history="1">
+          <w:hyperlink w:anchor="_Toc279450035" w:history="1">
             <w:r>
               <w:rPr>
                 <w:rStyle w:val="Hyperlink"/>
@@ -742,7 +742,7 @@
                 <w:noProof/>
                 <w:webHidden/>
               </w:rPr>
-              <w:instrText xml:space="preserve"> PAGEREF _Toc278931545 \h </w:instrText>
+              <w:instrText xml:space="preserve"> PAGEREF _Toc279450035 \h </w:instrText>
             </w:r>
             <w:r>
               <w:rPr>
@@ -787,7 +787,7 @@
               <w:lang w:val="en-US"/>
             </w:rPr>
           </w:pPr>
-          <w:hyperlink w:anchor="_Toc278931546" w:history="1">
+          <w:hyperlink w:anchor="_Toc279450036" w:history="1">
             <w:r>
               <w:rPr>
                 <w:rStyle w:val="Hyperlink"/>
@@ -864,7 +864,7 @@
                 <w:noProof/>
                 <w:webHidden/>
               </w:rPr>
-              <w:instrText xml:space="preserve"> PAGEREF _Toc278931546 \h </w:instrText>
+              <w:instrText xml:space="preserve"> PAGEREF _Toc279450036 \h </w:instrText>
             </w:r>
             <w:r>
               <w:rPr>
@@ -909,7 +909,7 @@
               <w:lang w:val="en-US"/>
             </w:rPr>
           </w:pPr>
-          <w:hyperlink w:anchor="_Toc278931547" w:history="1">
+          <w:hyperlink w:anchor="_Toc279450037" w:history="1">
             <w:r>
               <w:rPr>
                 <w:rStyle w:val="Hyperlink"/>
@@ -970,7 +970,7 @@
                 <w:noProof/>
                 <w:webHidden/>
               </w:rPr>
-              <w:instrText xml:space="preserve"> PAGEREF _Toc278931547 \h </w:instrText>
+              <w:instrText xml:space="preserve"> PAGEREF _Toc279450037 \h </w:instrText>
             </w:r>
             <w:r>
               <w:rPr>
@@ -1015,7 +1015,7 @@
               <w:lang w:val="en-US"/>
             </w:rPr>
           </w:pPr>
-          <w:hyperlink w:anchor="_Toc278931548" w:history="1">
+          <w:hyperlink w:anchor="_Toc279450038" w:history="1">
             <w:r>
               <w:rPr>
                 <w:rStyle w:val="Hyperlink"/>
@@ -1060,7 +1060,7 @@
                 <w:noProof/>
                 <w:webHidden/>
               </w:rPr>
-              <w:instrText xml:space="preserve"> PAGEREF _Toc278931548 \h </w:instrText>
+              <w:instrText xml:space="preserve"> PAGEREF _Toc279450038 \h </w:instrText>
             </w:r>
             <w:r>
               <w:rPr>
@@ -1105,7 +1105,7 @@
               <w:lang w:val="en-US"/>
             </w:rPr>
           </w:pPr>
-          <w:hyperlink w:anchor="_Toc278931549" w:history="1">
+          <w:hyperlink w:anchor="_Toc279450039" w:history="1">
             <w:r>
               <w:rPr>
                 <w:rStyle w:val="Hyperlink"/>
@@ -1150,7 +1150,7 @@
                 <w:noProof/>
                 <w:webHidden/>
               </w:rPr>
-              <w:instrText xml:space="preserve"> PAGEREF _Toc278931549 \h </w:instrText>
+              <w:instrText xml:space="preserve"> PAGEREF _Toc279450039 \h </w:instrText>
             </w:r>
             <w:r>
               <w:rPr>
@@ -1195,7 +1195,7 @@
               <w:lang w:val="en-US"/>
             </w:rPr>
           </w:pPr>
-          <w:hyperlink w:anchor="_Toc278931550" w:history="1">
+          <w:hyperlink w:anchor="_Toc279450040" w:history="1">
             <w:r>
               <w:rPr>
                 <w:rStyle w:val="Hyperlink"/>
@@ -1256,7 +1256,7 @@
                 <w:noProof/>
                 <w:webHidden/>
               </w:rPr>
-              <w:instrText xml:space="preserve"> PAGEREF _Toc278931550 \h </w:instrText>
+              <w:instrText xml:space="preserve"> PAGEREF _Toc279450040 \h </w:instrText>
             </w:r>
             <w:r>
               <w:rPr>
@@ -1301,7 +1301,7 @@
               <w:lang w:val="en-US"/>
             </w:rPr>
           </w:pPr>
-          <w:hyperlink w:anchor="_Toc278931551" w:history="1">
+          <w:hyperlink w:anchor="_Toc279450041" w:history="1">
             <w:r>
               <w:rPr>
                 <w:rStyle w:val="Hyperlink"/>
@@ -1346,7 +1346,7 @@
                 <w:noProof/>
                 <w:webHidden/>
               </w:rPr>
-              <w:instrText xml:space="preserve"> PAGEREF _Toc278931551 \h </w:instrText>
+              <w:instrText xml:space="preserve"> PAGEREF _Toc279450041 \h </w:instrText>
             </w:r>
             <w:r>
               <w:rPr>
@@ -1391,7 +1391,7 @@
               <w:lang w:val="en-US"/>
             </w:rPr>
           </w:pPr>
-          <w:hyperlink w:anchor="_Toc278931552" w:history="1">
+          <w:hyperlink w:anchor="_Toc279450042" w:history="1">
             <w:r>
               <w:rPr>
                 <w:rStyle w:val="Hyperlink"/>
@@ -1436,7 +1436,7 @@
                 <w:noProof/>
                 <w:webHidden/>
               </w:rPr>
-              <w:instrText xml:space="preserve"> PAGEREF _Toc278931552 \h </w:instrText>
+              <w:instrText xml:space="preserve"> PAGEREF _Toc279450042 \h </w:instrText>
             </w:r>
             <w:r>
               <w:rPr>
@@ -1481,7 +1481,7 @@
               <w:lang w:val="en-US"/>
             </w:rPr>
           </w:pPr>
-          <w:hyperlink w:anchor="_Toc278931553" w:history="1">
+          <w:hyperlink w:anchor="_Toc279450043" w:history="1">
             <w:r>
               <w:rPr>
                 <w:rStyle w:val="Hyperlink"/>
@@ -1526,7 +1526,7 @@
                 <w:noProof/>
                 <w:webHidden/>
               </w:rPr>
-              <w:instrText xml:space="preserve"> PAGEREF _Toc278931553 \h </w:instrText>
+              <w:instrText xml:space="preserve"> PAGEREF _Toc279450043 \h </w:instrText>
             </w:r>
             <w:r>
               <w:rPr>
@@ -1571,7 +1571,7 @@
               <w:lang w:val="en-US"/>
             </w:rPr>
           </w:pPr>
-          <w:hyperlink w:anchor="_Toc278931554" w:history="1">
+          <w:hyperlink w:anchor="_Toc279450044" w:history="1">
             <w:r>
               <w:rPr>
                 <w:rStyle w:val="Hyperlink"/>
@@ -1616,7 +1616,7 @@
                 <w:noProof/>
                 <w:webHidden/>
               </w:rPr>
-              <w:instrText xml:space="preserve"> PAGEREF _Toc278931554 \h </w:instrText>
+              <w:instrText xml:space="preserve"> PAGEREF _Toc279450044 \h </w:instrText>
             </w:r>
             <w:r>
               <w:rPr>
@@ -1661,7 +1661,7 @@
               <w:lang w:val="en-US"/>
             </w:rPr>
           </w:pPr>
-          <w:hyperlink w:anchor="_Toc278931555" w:history="1">
+          <w:hyperlink w:anchor="_Toc279450045" w:history="1">
             <w:r>
               <w:rPr>
                 <w:rStyle w:val="Hyperlink"/>
@@ -1706,7 +1706,7 @@
                 <w:noProof/>
                 <w:webHidden/>
               </w:rPr>
-              <w:instrText xml:space="preserve"> PAGEREF _Toc278931555 \h </w:instrText>
+              <w:instrText xml:space="preserve"> PAGEREF _Toc279450045 \h </w:instrText>
             </w:r>
             <w:r>
               <w:rPr>
@@ -1751,7 +1751,7 @@
               <w:lang w:val="en-US"/>
             </w:rPr>
           </w:pPr>
-          <w:hyperlink w:anchor="_Toc278931556" w:history="1">
+          <w:hyperlink w:anchor="_Toc279450046" w:history="1">
             <w:r>
               <w:rPr>
                 <w:rStyle w:val="Hyperlink"/>
@@ -1796,7 +1796,7 @@
                 <w:noProof/>
                 <w:webHidden/>
               </w:rPr>
-              <w:instrText xml:space="preserve"> PAGEREF _Toc278931556 \h </w:instrText>
+              <w:instrText xml:space="preserve"> PAGEREF _Toc279450046 \h </w:instrText>
             </w:r>
             <w:r>
               <w:rPr>
@@ -1841,7 +1841,7 @@
               <w:lang w:val="en-US"/>
             </w:rPr>
           </w:pPr>
-          <w:hyperlink w:anchor="_Toc278931557" w:history="1">
+          <w:hyperlink w:anchor="_Toc279450047" w:history="1">
             <w:r>
               <w:rPr>
                 <w:rStyle w:val="Hyperlink"/>
@@ -1886,7 +1886,7 @@
                 <w:noProof/>
                 <w:webHidden/>
               </w:rPr>
-              <w:instrText xml:space="preserve"> PAGEREF _Toc278931557 \h </w:instrText>
+              <w:instrText xml:space="preserve"> PAGEREF _Toc279450047 \h </w:instrText>
             </w:r>
             <w:r>
               <w:rPr>
@@ -1931,7 +1931,7 @@
               <w:lang w:val="en-US"/>
             </w:rPr>
           </w:pPr>
-          <w:hyperlink w:anchor="_Toc278931558" w:history="1">
+          <w:hyperlink w:anchor="_Toc279450048" w:history="1">
             <w:r>
               <w:rPr>
                 <w:rStyle w:val="Hyperlink"/>
@@ -1976,7 +1976,7 @@
                 <w:noProof/>
                 <w:webHidden/>
               </w:rPr>
-              <w:instrText xml:space="preserve"> PAGEREF _Toc278931558 \h </w:instrText>
+              <w:instrText xml:space="preserve"> PAGEREF _Toc279450048 \h </w:instrText>
             </w:r>
             <w:r>
               <w:rPr>
@@ -2021,7 +2021,7 @@
               <w:lang w:val="en-US"/>
             </w:rPr>
           </w:pPr>
-          <w:hyperlink w:anchor="_Toc278931559" w:history="1">
+          <w:hyperlink w:anchor="_Toc279450049" w:history="1">
             <w:r>
               <w:rPr>
                 <w:rStyle w:val="Hyperlink"/>
@@ -2082,7 +2082,7 @@
                 <w:noProof/>
                 <w:webHidden/>
               </w:rPr>
-              <w:instrText xml:space="preserve"> PAGEREF _Toc278931559 \h </w:instrText>
+              <w:instrText xml:space="preserve"> PAGEREF _Toc279450049 \h </w:instrText>
             </w:r>
             <w:r>
               <w:rPr>
@@ -2127,7 +2127,7 @@
               <w:lang w:val="en-US"/>
             </w:rPr>
           </w:pPr>
-          <w:hyperlink w:anchor="_Toc278931560" w:history="1">
+          <w:hyperlink w:anchor="_Toc279450050" w:history="1">
             <w:r>
               <w:rPr>
                 <w:rStyle w:val="Hyperlink"/>
@@ -2188,7 +2188,7 @@
                 <w:noProof/>
                 <w:webHidden/>
               </w:rPr>
-              <w:instrText xml:space="preserve"> PAGEREF _Toc278931560 \h </w:instrText>
+              <w:instrText xml:space="preserve"> PAGEREF _Toc279450050 \h </w:instrText>
             </w:r>
             <w:r>
               <w:rPr>
@@ -2233,7 +2233,7 @@
               <w:lang w:val="en-US"/>
             </w:rPr>
           </w:pPr>
-          <w:hyperlink w:anchor="_Toc278931561" w:history="1">
+          <w:hyperlink w:anchor="_Toc279450051" w:history="1">
             <w:r>
               <w:rPr>
                 <w:rStyle w:val="Hyperlink"/>
@@ -2278,7 +2278,7 @@
                 <w:noProof/>
                 <w:webHidden/>
               </w:rPr>
-              <w:instrText xml:space="preserve"> PAGEREF _Toc278931561 \h </w:instrText>
+              <w:instrText xml:space="preserve"> PAGEREF _Toc279450051 \h </w:instrText>
             </w:r>
             <w:r>
               <w:rPr>
@@ -2323,7 +2323,7 @@
               <w:lang w:val="en-US"/>
             </w:rPr>
           </w:pPr>
-          <w:hyperlink w:anchor="_Toc278931562" w:history="1">
+          <w:hyperlink w:anchor="_Toc279450052" w:history="1">
             <w:r>
               <w:rPr>
                 <w:rStyle w:val="Hyperlink"/>
@@ -2384,7 +2384,7 @@
                 <w:noProof/>
                 <w:webHidden/>
               </w:rPr>
-              <w:instrText xml:space="preserve"> PAGEREF _Toc278931562 \h </w:instrText>
+              <w:instrText xml:space="preserve"> PAGEREF _Toc279450052 \h </w:instrText>
             </w:r>
             <w:r>
               <w:rPr>
@@ -2429,7 +2429,7 @@
               <w:lang w:val="en-US"/>
             </w:rPr>
           </w:pPr>
-          <w:hyperlink w:anchor="_Toc278931563" w:history="1">
+          <w:hyperlink w:anchor="_Toc279450053" w:history="1">
             <w:r>
               <w:rPr>
                 <w:rStyle w:val="Hyperlink"/>
@@ -2474,7 +2474,7 @@
                 <w:noProof/>
                 <w:webHidden/>
               </w:rPr>
-              <w:instrText xml:space="preserve"> PAGEREF _Toc278931563 \h </w:instrText>
+              <w:instrText xml:space="preserve"> PAGEREF _Toc279450053 \h </w:instrText>
             </w:r>
             <w:r>
               <w:rPr>
@@ -2519,7 +2519,7 @@
               <w:lang w:val="en-US"/>
             </w:rPr>
           </w:pPr>
-          <w:hyperlink w:anchor="_Toc278931564" w:history="1">
+          <w:hyperlink w:anchor="_Toc279450054" w:history="1">
             <w:r>
               <w:rPr>
                 <w:rStyle w:val="Hyperlink"/>
@@ -2564,7 +2564,7 @@
                 <w:noProof/>
                 <w:webHidden/>
               </w:rPr>
-              <w:instrText xml:space="preserve"> PAGEREF _Toc278931564 \h </w:instrText>
+              <w:instrText xml:space="preserve"> PAGEREF _Toc279450054 \h </w:instrText>
             </w:r>
             <w:r>
               <w:rPr>
@@ -2609,7 +2609,7 @@
               <w:lang w:val="en-US"/>
             </w:rPr>
           </w:pPr>
-          <w:hyperlink w:anchor="_Toc278931565" w:history="1">
+          <w:hyperlink w:anchor="_Toc279450055" w:history="1">
             <w:r>
               <w:rPr>
                 <w:rStyle w:val="Hyperlink"/>
@@ -2654,7 +2654,7 @@
                 <w:noProof/>
                 <w:webHidden/>
               </w:rPr>
-              <w:instrText xml:space="preserve"> PAGEREF _Toc278931565 \h </w:instrText>
+              <w:instrText xml:space="preserve"> PAGEREF _Toc279450055 \h </w:instrText>
             </w:r>
             <w:r>
               <w:rPr>
@@ -2699,7 +2699,7 @@
               <w:lang w:val="en-US"/>
             </w:rPr>
           </w:pPr>
-          <w:hyperlink w:anchor="_Toc278931566" w:history="1">
+          <w:hyperlink w:anchor="_Toc279450056" w:history="1">
             <w:r>
               <w:rPr>
                 <w:rStyle w:val="Hyperlink"/>
@@ -2744,7 +2744,7 @@
                 <w:noProof/>
                 <w:webHidden/>
               </w:rPr>
-              <w:instrText xml:space="preserve"> PAGEREF _Toc278931566 \h </w:instrText>
+              <w:instrText xml:space="preserve"> PAGEREF _Toc279450056 \h </w:instrText>
             </w:r>
             <w:r>
               <w:rPr>
@@ -2789,7 +2789,7 @@
               <w:lang w:val="en-US"/>
             </w:rPr>
           </w:pPr>
-          <w:hyperlink w:anchor="_Toc278931567" w:history="1">
+          <w:hyperlink w:anchor="_Toc279450057" w:history="1">
             <w:r>
               <w:rPr>
                 <w:rStyle w:val="Hyperlink"/>
@@ -2813,7 +2813,23 @@
                 <w:rFonts w:cs="Times New Roman"/>
                 <w:noProof/>
               </w:rPr>
-              <w:t>AutoComplete</w:t>
+              <w:t>AutoCom</w:t>
+            </w:r>
+            <w:r>
+              <w:rPr>
+                <w:rStyle w:val="Hyperlink"/>
+                <w:rFonts w:cs="Times New Roman"/>
+                <w:noProof/>
+              </w:rPr>
+              <w:t>p</w:t>
+            </w:r>
+            <w:r>
+              <w:rPr>
+                <w:rStyle w:val="Hyperlink"/>
+                <w:rFonts w:cs="Times New Roman"/>
+                <w:noProof/>
+              </w:rPr>
+              <w:t>lete</w:t>
             </w:r>
             <w:r>
               <w:rPr>
@@ -2834,7 +2850,7 @@
                 <w:noProof/>
                 <w:webHidden/>
               </w:rPr>
-              <w:instrText xml:space="preserve"> PAGEREF _Toc278931567 \h </w:instrText>
+              <w:instrText xml:space="preserve"> PAGEREF _Toc279450057 \h </w:instrText>
             </w:r>
             <w:r>
               <w:rPr>
@@ -2879,7 +2895,7 @@
               <w:lang w:val="en-US"/>
             </w:rPr>
           </w:pPr>
-          <w:hyperlink w:anchor="_Toc278931568" w:history="1">
+          <w:hyperlink w:anchor="_Toc279450058" w:history="1">
             <w:r>
               <w:rPr>
                 <w:rStyle w:val="Hyperlink"/>
@@ -2924,7 +2940,7 @@
                 <w:noProof/>
                 <w:webHidden/>
               </w:rPr>
-              <w:instrText xml:space="preserve"> PAGEREF _Toc278931568 \h </w:instrText>
+              <w:instrText xml:space="preserve"> PAGEREF _Toc279450058 \h </w:instrText>
             </w:r>
             <w:r>
               <w:rPr>
@@ -2969,7 +2985,7 @@
               <w:lang w:val="en-US"/>
             </w:rPr>
           </w:pPr>
-          <w:hyperlink w:anchor="_Toc278931569" w:history="1">
+          <w:hyperlink w:anchor="_Toc279450059" w:history="1">
             <w:r>
               <w:rPr>
                 <w:rStyle w:val="Hyperlink"/>
@@ -3014,7 +3030,7 @@
                 <w:noProof/>
                 <w:webHidden/>
               </w:rPr>
-              <w:instrText xml:space="preserve"> PAGEREF _Toc278931569 \h </w:instrText>
+              <w:instrText xml:space="preserve"> PAGEREF _Toc279450059 \h </w:instrText>
             </w:r>
             <w:r>
               <w:rPr>
@@ -3059,7 +3075,7 @@
               <w:lang w:val="en-US"/>
             </w:rPr>
           </w:pPr>
-          <w:hyperlink w:anchor="_Toc278931570" w:history="1">
+          <w:hyperlink w:anchor="_Toc279450060" w:history="1">
             <w:r>
               <w:rPr>
                 <w:rStyle w:val="Hyperlink"/>
@@ -3083,23 +3099,7 @@
                 <w:rFonts w:cs="Times New Roman"/>
                 <w:noProof/>
               </w:rPr>
-              <w:t>ConfirmButonExt</w:t>
-            </w:r>
-            <w:r>
-              <w:rPr>
-                <w:rStyle w:val="Hyperlink"/>
-                <w:rFonts w:cs="Times New Roman"/>
-                <w:noProof/>
-              </w:rPr>
-              <w:t>e</w:t>
-            </w:r>
-            <w:r>
-              <w:rPr>
-                <w:rStyle w:val="Hyperlink"/>
-                <w:rFonts w:cs="Times New Roman"/>
-                <w:noProof/>
-              </w:rPr>
-              <w:t>nder</w:t>
+              <w:t>ConfirmButonExtender</w:t>
             </w:r>
             <w:r>
               <w:rPr>
@@ -3120,7 +3120,7 @@
                 <w:noProof/>
                 <w:webHidden/>
               </w:rPr>
-              <w:instrText xml:space="preserve"> PAGEREF _Toc278931570 \h </w:instrText>
+              <w:instrText xml:space="preserve"> PAGEREF _Toc279450060 \h </w:instrText>
             </w:r>
             <w:r>
               <w:rPr>
@@ -3165,7 +3165,7 @@
               <w:lang w:val="en-US"/>
             </w:rPr>
           </w:pPr>
-          <w:hyperlink w:anchor="_Toc278931571" w:history="1">
+          <w:hyperlink w:anchor="_Toc279450061" w:history="1">
             <w:r>
               <w:rPr>
                 <w:rStyle w:val="Hyperlink"/>
@@ -3210,7 +3210,7 @@
                 <w:noProof/>
                 <w:webHidden/>
               </w:rPr>
-              <w:instrText xml:space="preserve"> PAGEREF _Toc278931571 \h </w:instrText>
+              <w:instrText xml:space="preserve"> PAGEREF _Toc279450061 \h </w:instrText>
             </w:r>
             <w:r>
               <w:rPr>
@@ -3230,7 +3230,7 @@
                 <w:noProof/>
                 <w:webHidden/>
               </w:rPr>
-              <w:t>27</w:t>
+              <w:t>28</w:t>
             </w:r>
             <w:r>
               <w:rPr>
@@ -3255,7 +3255,7 @@
               <w:lang w:val="en-US"/>
             </w:rPr>
           </w:pPr>
-          <w:hyperlink w:anchor="_Toc278931572" w:history="1">
+          <w:hyperlink w:anchor="_Toc279450062" w:history="1">
             <w:r>
               <w:rPr>
                 <w:rStyle w:val="Hyperlink"/>
@@ -3300,7 +3300,7 @@
                 <w:noProof/>
                 <w:webHidden/>
               </w:rPr>
-              <w:instrText xml:space="preserve"> PAGEREF _Toc278931572 \h </w:instrText>
+              <w:instrText xml:space="preserve"> PAGEREF _Toc279450062 \h </w:instrText>
             </w:r>
             <w:r>
               <w:rPr>
@@ -3320,7 +3320,7 @@
                 <w:noProof/>
                 <w:webHidden/>
               </w:rPr>
-              <w:t>28</w:t>
+              <w:t>29</w:t>
             </w:r>
             <w:r>
               <w:rPr>
@@ -3345,7 +3345,7 @@
               <w:lang w:val="en-US"/>
             </w:rPr>
           </w:pPr>
-          <w:hyperlink w:anchor="_Toc278931573" w:history="1">
+          <w:hyperlink w:anchor="_Toc279450063" w:history="1">
             <w:r>
               <w:rPr>
                 <w:rStyle w:val="Hyperlink"/>
@@ -3390,7 +3390,7 @@
                 <w:noProof/>
                 <w:webHidden/>
               </w:rPr>
-              <w:instrText xml:space="preserve"> PAGEREF _Toc278931573 \h </w:instrText>
+              <w:instrText xml:space="preserve"> PAGEREF _Toc279450063 \h </w:instrText>
             </w:r>
             <w:r>
               <w:rPr>
@@ -3435,7 +3435,7 @@
               <w:lang w:val="en-US"/>
             </w:rPr>
           </w:pPr>
-          <w:hyperlink w:anchor="_Toc278931574" w:history="1">
+          <w:hyperlink w:anchor="_Toc279450064" w:history="1">
             <w:r>
               <w:rPr>
                 <w:rStyle w:val="Hyperlink"/>
@@ -3478,7 +3478,7 @@
                 <w:noProof/>
                 <w:webHidden/>
               </w:rPr>
-              <w:instrText xml:space="preserve"> PAGEREF _Toc278931574 \h </w:instrText>
+              <w:instrText xml:space="preserve"> PAGEREF _Toc279450064 \h </w:instrText>
             </w:r>
             <w:r>
               <w:rPr>
@@ -3498,7 +3498,7 @@
                 <w:noProof/>
                 <w:webHidden/>
               </w:rPr>
-              <w:t>30</w:t>
+              <w:t>31</w:t>
             </w:r>
             <w:r>
               <w:rPr>
@@ -3523,7 +3523,7 @@
               <w:lang w:val="en-US"/>
             </w:rPr>
           </w:pPr>
-          <w:hyperlink w:anchor="_Toc278931575" w:history="1">
+          <w:hyperlink w:anchor="_Toc279450065" w:history="1">
             <w:r>
               <w:rPr>
                 <w:rStyle w:val="Hyperlink"/>
@@ -3576,7 +3576,7 @@
                 <w:noProof/>
                 <w:webHidden/>
               </w:rPr>
-              <w:instrText xml:space="preserve"> PAGEREF _Toc278931575 \h </w:instrText>
+              <w:instrText xml:space="preserve"> PAGEREF _Toc279450065 \h </w:instrText>
             </w:r>
             <w:r>
               <w:rPr>
@@ -3596,7 +3596,7 @@
                 <w:noProof/>
                 <w:webHidden/>
               </w:rPr>
-              <w:t>31</w:t>
+              <w:t>32</w:t>
             </w:r>
             <w:r>
               <w:rPr>
@@ -3621,7 +3621,7 @@
               <w:lang w:val="en-US"/>
             </w:rPr>
           </w:pPr>
-          <w:hyperlink w:anchor="_Toc278931576" w:history="1">
+          <w:hyperlink w:anchor="_Toc279450066" w:history="1">
             <w:r>
               <w:rPr>
                 <w:rStyle w:val="Hyperlink"/>
@@ -3674,7 +3674,7 @@
                 <w:noProof/>
                 <w:webHidden/>
               </w:rPr>
-              <w:instrText xml:space="preserve"> PAGEREF _Toc278931576 \h </w:instrText>
+              <w:instrText xml:space="preserve"> PAGEREF _Toc279450066 \h </w:instrText>
             </w:r>
             <w:r>
               <w:rPr>
@@ -3694,7 +3694,7 @@
                 <w:noProof/>
                 <w:webHidden/>
               </w:rPr>
-              <w:t>31</w:t>
+              <w:t>32</w:t>
             </w:r>
             <w:r>
               <w:rPr>
@@ -3719,7 +3719,7 @@
               <w:lang w:val="en-US"/>
             </w:rPr>
           </w:pPr>
-          <w:hyperlink w:anchor="_Toc278931577" w:history="1">
+          <w:hyperlink w:anchor="_Toc279450067" w:history="1">
             <w:r>
               <w:rPr>
                 <w:rStyle w:val="Hyperlink"/>
@@ -3764,7 +3764,7 @@
                 <w:noProof/>
                 <w:webHidden/>
               </w:rPr>
-              <w:instrText xml:space="preserve"> PAGEREF _Toc278931577 \h </w:instrText>
+              <w:instrText xml:space="preserve"> PAGEREF _Toc279450067 \h </w:instrText>
             </w:r>
             <w:r>
               <w:rPr>
@@ -3784,7 +3784,7 @@
                 <w:noProof/>
                 <w:webHidden/>
               </w:rPr>
-              <w:t>31</w:t>
+              <w:t>32</w:t>
             </w:r>
             <w:r>
               <w:rPr>
@@ -3848,7 +3848,7 @@
           <w:rFonts w:cs="Times New Roman"/>
         </w:rPr>
       </w:pPr>
-      <w:bookmarkStart w:id="1" w:name="_Toc278931538"/>
+      <w:bookmarkStart w:id="1" w:name="_Toc279450028"/>
       <w:r>
         <w:rPr>
           <w:rFonts w:cs="Times New Roman"/>
@@ -3865,7 +3865,7 @@
           <w:rFonts w:cs="Times New Roman"/>
         </w:rPr>
       </w:pPr>
-      <w:bookmarkStart w:id="2" w:name="_Toc278931539"/>
+      <w:bookmarkStart w:id="2" w:name="_Toc279450029"/>
       <w:commentRangeStart w:id="3"/>
       <w:r>
         <w:rPr>
@@ -3924,7 +3924,7 @@
           <w:rFonts w:cs="Times New Roman"/>
         </w:rPr>
       </w:pPr>
-      <w:bookmarkStart w:id="4" w:name="_Toc278931540"/>
+      <w:bookmarkStart w:id="4" w:name="_Toc279450030"/>
       <w:r>
         <w:rPr>
           <w:rFonts w:cs="Times New Roman"/>
@@ -3969,7 +3969,7 @@
                     <a:blip r:embed="rId7">
                       <a:extLst>
                         <a:ext uri="{28A0092B-C50C-407E-A947-70E740481C1C}">
-                          <a14:useLocalDpi xmlns:a14="http://schemas.microsoft.com/office/drawing/2010/main" xmlns:wps="http://schemas.microsoft.com/office/word/2010/wordprocessingShape" xmlns:wpi="http://schemas.microsoft.com/office/word/2010/wordprocessingInk" xmlns:wpg="http://schemas.microsoft.com/office/word/2010/wordprocessingGroup" xmlns:w14="http://schemas.microsoft.com/office/word/2010/wordml" xmlns:w="http://schemas.openxmlformats.org/wordprocessingml/2006/main" xmlns:w10="urn:schemas-microsoft-com:office:word" xmlns:wp14="http://schemas.microsoft.com/office/word/2010/wordprocessingDrawing" xmlns:v="urn:schemas-microsoft-com:vml" xmlns:o="urn:schemas-microsoft-com:office:office" xmlns:mc="http://schemas.openxmlformats.org/markup-compatibility/2006" xmlns:wpc="http://schemas.microsoft.com/office/word/2010/wordprocessingCanvas" xmlns="" val="0"/>
+                          <a14:useLocalDpi xmlns="" xmlns:wpc="http://schemas.microsoft.com/office/word/2010/wordprocessingCanvas" xmlns:mc="http://schemas.openxmlformats.org/markup-compatibility/2006" xmlns:o="urn:schemas-microsoft-com:office:office" xmlns:v="urn:schemas-microsoft-com:vml" xmlns:wp14="http://schemas.microsoft.com/office/word/2010/wordprocessingDrawing" xmlns:w10="urn:schemas-microsoft-com:office:word" xmlns:w="http://schemas.openxmlformats.org/wordprocessingml/2006/main" xmlns:w14="http://schemas.microsoft.com/office/word/2010/wordml" xmlns:wpg="http://schemas.microsoft.com/office/word/2010/wordprocessingGroup" xmlns:wpi="http://schemas.microsoft.com/office/word/2010/wordprocessingInk" xmlns:wps="http://schemas.microsoft.com/office/word/2010/wordprocessingShape" xmlns:a14="http://schemas.microsoft.com/office/drawing/2010/main" val="0"/>
                         </a:ext>
                       </a:extLst>
                     </a:blip>
@@ -4057,7 +4057,7 @@
                     <a:blip r:embed="rId8">
                       <a:extLst>
                         <a:ext uri="{28A0092B-C50C-407E-A947-70E740481C1C}">
-                          <a14:useLocalDpi xmlns:a14="http://schemas.microsoft.com/office/drawing/2010/main" xmlns:wps="http://schemas.microsoft.com/office/word/2010/wordprocessingShape" xmlns:wpi="http://schemas.microsoft.com/office/word/2010/wordprocessingInk" xmlns:wpg="http://schemas.microsoft.com/office/word/2010/wordprocessingGroup" xmlns:w14="http://schemas.microsoft.com/office/word/2010/wordml" xmlns:w="http://schemas.openxmlformats.org/wordprocessingml/2006/main" xmlns:w10="urn:schemas-microsoft-com:office:word" xmlns:wp14="http://schemas.microsoft.com/office/word/2010/wordprocessingDrawing" xmlns:v="urn:schemas-microsoft-com:vml" xmlns:o="urn:schemas-microsoft-com:office:office" xmlns:mc="http://schemas.openxmlformats.org/markup-compatibility/2006" xmlns:wpc="http://schemas.microsoft.com/office/word/2010/wordprocessingCanvas" xmlns="" val="0"/>
+                          <a14:useLocalDpi xmlns="" xmlns:wpc="http://schemas.microsoft.com/office/word/2010/wordprocessingCanvas" xmlns:mc="http://schemas.openxmlformats.org/markup-compatibility/2006" xmlns:o="urn:schemas-microsoft-com:office:office" xmlns:v="urn:schemas-microsoft-com:vml" xmlns:wp14="http://schemas.microsoft.com/office/word/2010/wordprocessingDrawing" xmlns:w10="urn:schemas-microsoft-com:office:word" xmlns:w="http://schemas.openxmlformats.org/wordprocessingml/2006/main" xmlns:w14="http://schemas.microsoft.com/office/word/2010/wordml" xmlns:wpg="http://schemas.microsoft.com/office/word/2010/wordprocessingGroup" xmlns:wpi="http://schemas.microsoft.com/office/word/2010/wordprocessingInk" xmlns:wps="http://schemas.microsoft.com/office/word/2010/wordprocessingShape" xmlns:a14="http://schemas.microsoft.com/office/drawing/2010/main" val="0"/>
                         </a:ext>
                       </a:extLst>
                     </a:blip>
@@ -4077,7 +4077,7 @@
                     </a:ln>
                     <a:extLst>
                       <a:ext uri="{53640926-AAD7-44D8-BBD7-CCE9431645EC}">
-                        <a14:shadowObscured xmlns:a14="http://schemas.microsoft.com/office/drawing/2010/main" xmlns:wps="http://schemas.microsoft.com/office/word/2010/wordprocessingShape" xmlns:wpi="http://schemas.microsoft.com/office/word/2010/wordprocessingInk" xmlns:wpg="http://schemas.microsoft.com/office/word/2010/wordprocessingGroup" xmlns:w14="http://schemas.microsoft.com/office/word/2010/wordml" xmlns:w="http://schemas.openxmlformats.org/wordprocessingml/2006/main" xmlns:w10="urn:schemas-microsoft-com:office:word" xmlns:wp14="http://schemas.microsoft.com/office/word/2010/wordprocessingDrawing" xmlns:v="urn:schemas-microsoft-com:vml" xmlns:o="urn:schemas-microsoft-com:office:office" xmlns:mc="http://schemas.openxmlformats.org/markup-compatibility/2006" xmlns:wpc="http://schemas.microsoft.com/office/word/2010/wordprocessingCanvas" xmlns=""/>
+                        <a14:shadowObscured xmlns="" xmlns:wpc="http://schemas.microsoft.com/office/word/2010/wordprocessingCanvas" xmlns:mc="http://schemas.openxmlformats.org/markup-compatibility/2006" xmlns:o="urn:schemas-microsoft-com:office:office" xmlns:v="urn:schemas-microsoft-com:vml" xmlns:wp14="http://schemas.microsoft.com/office/word/2010/wordprocessingDrawing" xmlns:w10="urn:schemas-microsoft-com:office:word" xmlns:w="http://schemas.openxmlformats.org/wordprocessingml/2006/main" xmlns:w14="http://schemas.microsoft.com/office/word/2010/wordml" xmlns:wpg="http://schemas.microsoft.com/office/word/2010/wordprocessingGroup" xmlns:wpi="http://schemas.microsoft.com/office/word/2010/wordprocessingInk" xmlns:wps="http://schemas.microsoft.com/office/word/2010/wordprocessingShape" xmlns:a14="http://schemas.microsoft.com/office/drawing/2010/main"/>
                       </a:ext>
                     </a:extLst>
                   </pic:spPr>
@@ -4291,7 +4291,7 @@
                     <a:blip r:embed="rId9">
                       <a:extLst>
                         <a:ext uri="{28A0092B-C50C-407E-A947-70E740481C1C}">
-                          <a14:useLocalDpi xmlns:a14="http://schemas.microsoft.com/office/drawing/2010/main" xmlns:wps="http://schemas.microsoft.com/office/word/2010/wordprocessingShape" xmlns:wpi="http://schemas.microsoft.com/office/word/2010/wordprocessingInk" xmlns:wpg="http://schemas.microsoft.com/office/word/2010/wordprocessingGroup" xmlns:w14="http://schemas.microsoft.com/office/word/2010/wordml" xmlns:w="http://schemas.openxmlformats.org/wordprocessingml/2006/main" xmlns:w10="urn:schemas-microsoft-com:office:word" xmlns:wp14="http://schemas.microsoft.com/office/word/2010/wordprocessingDrawing" xmlns:v="urn:schemas-microsoft-com:vml" xmlns:o="urn:schemas-microsoft-com:office:office" xmlns:mc="http://schemas.openxmlformats.org/markup-compatibility/2006" xmlns:wpc="http://schemas.microsoft.com/office/word/2010/wordprocessingCanvas" xmlns="" val="0"/>
+                          <a14:useLocalDpi xmlns="" xmlns:wpc="http://schemas.microsoft.com/office/word/2010/wordprocessingCanvas" xmlns:mc="http://schemas.openxmlformats.org/markup-compatibility/2006" xmlns:o="urn:schemas-microsoft-com:office:office" xmlns:v="urn:schemas-microsoft-com:vml" xmlns:wp14="http://schemas.microsoft.com/office/word/2010/wordprocessingDrawing" xmlns:w10="urn:schemas-microsoft-com:office:word" xmlns:w="http://schemas.openxmlformats.org/wordprocessingml/2006/main" xmlns:w14="http://schemas.microsoft.com/office/word/2010/wordml" xmlns:wpg="http://schemas.microsoft.com/office/word/2010/wordprocessingGroup" xmlns:wpi="http://schemas.microsoft.com/office/word/2010/wordprocessingInk" xmlns:wps="http://schemas.microsoft.com/office/word/2010/wordprocessingShape" xmlns:a14="http://schemas.microsoft.com/office/drawing/2010/main" val="0"/>
                         </a:ext>
                       </a:extLst>
                     </a:blip>
@@ -4581,7 +4581,7 @@
           <w:rFonts w:cs="Times New Roman"/>
         </w:rPr>
       </w:pPr>
-      <w:bookmarkStart w:id="6" w:name="_Toc278931541"/>
+      <w:bookmarkStart w:id="6" w:name="_Toc279450031"/>
       <w:r>
         <w:rPr>
           <w:rFonts w:cs="Times New Roman"/>
@@ -4800,7 +4800,7 @@
           <w:rFonts w:cs="Times New Roman"/>
         </w:rPr>
       </w:pPr>
-      <w:bookmarkStart w:id="7" w:name="_Toc278931542"/>
+      <w:bookmarkStart w:id="7" w:name="_Toc279450032"/>
       <w:r>
         <w:rPr>
           <w:rFonts w:cs="Times New Roman"/>
@@ -4816,7 +4816,7 @@
           <w:rFonts w:cs="Times New Roman"/>
         </w:rPr>
       </w:pPr>
-      <w:bookmarkStart w:id="8" w:name="_Toc278931543"/>
+      <w:bookmarkStart w:id="8" w:name="_Toc279450033"/>
       <w:r>
         <w:rPr>
           <w:rFonts w:cs="Times New Roman"/>
@@ -4856,7 +4856,7 @@
           <w:rFonts w:cs="Times New Roman"/>
         </w:rPr>
       </w:pPr>
-      <w:bookmarkStart w:id="9" w:name="_Toc278931544"/>
+      <w:bookmarkStart w:id="9" w:name="_Toc279450034"/>
       <w:r>
         <w:rPr>
           <w:rFonts w:cs="Times New Roman"/>
@@ -5083,7 +5083,7 @@
           <w:rFonts w:cs="Times New Roman"/>
         </w:rPr>
       </w:pPr>
-      <w:bookmarkStart w:id="12" w:name="_Toc278931545"/>
+      <w:bookmarkStart w:id="12" w:name="_Toc279450035"/>
       <w:r>
         <w:rPr>
           <w:rFonts w:cs="Times New Roman"/>
@@ -5404,7 +5404,7 @@
           <w:rFonts w:cs="Times New Roman"/>
         </w:rPr>
       </w:pPr>
-      <w:bookmarkStart w:id="13" w:name="_Toc278931546"/>
+      <w:bookmarkStart w:id="13" w:name="_Toc279450036"/>
       <w:r>
         <w:rPr>
           <w:rFonts w:cs="Times New Roman"/>
@@ -6097,7 +6097,7 @@
           <w:rFonts w:cs="Times New Roman"/>
         </w:rPr>
       </w:pPr>
-      <w:bookmarkStart w:id="14" w:name="_Toc278931547"/>
+      <w:bookmarkStart w:id="14" w:name="_Toc279450037"/>
       <w:r>
         <w:rPr>
           <w:rFonts w:cs="Times New Roman"/>
@@ -6752,7 +6752,7 @@
           <w:rFonts w:cs="Times New Roman"/>
         </w:rPr>
       </w:pPr>
-      <w:bookmarkStart w:id="15" w:name="_Toc278931548"/>
+      <w:bookmarkStart w:id="15" w:name="_Toc279450038"/>
       <w:r>
         <w:rPr>
           <w:rFonts w:cs="Times New Roman"/>
@@ -6774,7 +6774,7 @@
           <w:rFonts w:cs="Times New Roman"/>
         </w:rPr>
       </w:pPr>
-      <w:bookmarkStart w:id="16" w:name="_Toc278931549"/>
+      <w:bookmarkStart w:id="16" w:name="_Toc279450039"/>
       <w:r>
         <w:rPr>
           <w:rFonts w:cs="Times New Roman"/>
@@ -7059,7 +7059,7 @@
           <w:rFonts w:cs="Times New Roman"/>
         </w:rPr>
       </w:pPr>
-      <w:bookmarkStart w:id="17" w:name="_Toc278931550"/>
+      <w:bookmarkStart w:id="17" w:name="_Toc279450040"/>
       <w:r>
         <w:rPr>
           <w:rFonts w:cs="Times New Roman"/>
@@ -8690,6 +8690,7 @@
         <w:rPr>
           <w:rFonts w:ascii="Times New Roman" w:hAnsi="Times New Roman" w:cs="Times New Roman"/>
         </w:rPr>
+        <w:lastRenderedPageBreak/>
         <w:t>xmlhttp.setRequestHeader("Content-type","application/x-www-form-urlencoded");</w:t>
       </w:r>
     </w:p>
@@ -8705,7 +8706,6 @@
         <w:rPr>
           <w:rFonts w:ascii="Times New Roman" w:hAnsi="Times New Roman" w:cs="Times New Roman"/>
         </w:rPr>
-        <w:lastRenderedPageBreak/>
         <w:t>xmlhttp.send("fname=Henry&amp;lname=Ford");</w:t>
       </w:r>
     </w:p>
@@ -8997,7 +8997,7 @@
           <w:rFonts w:cs="Times New Roman"/>
         </w:rPr>
       </w:pPr>
-      <w:bookmarkStart w:id="18" w:name="_Toc278931551"/>
+      <w:bookmarkStart w:id="18" w:name="_Toc279450041"/>
       <w:r>
         <w:rPr>
           <w:rFonts w:cs="Times New Roman"/>
@@ -9314,7 +9314,7 @@
           <w:rFonts w:cs="Times New Roman"/>
         </w:rPr>
       </w:pPr>
-      <w:bookmarkStart w:id="19" w:name="_Toc278931552"/>
+      <w:bookmarkStart w:id="19" w:name="_Toc279450042"/>
       <w:r>
         <w:rPr>
           <w:rFonts w:cs="Times New Roman"/>
@@ -9352,7 +9352,7 @@
         </w:rPr>
         <w:t xml:space="preserve"> </w:t>
       </w:r>
-      <w:bookmarkStart w:id="20" w:name="_Toc278931553"/>
+      <w:bookmarkStart w:id="20" w:name="_Toc279450043"/>
       <w:r>
         <w:rPr>
           <w:rFonts w:cs="Times New Roman"/>
@@ -9839,7 +9839,7 @@
           <w:rFonts w:cs="Times New Roman"/>
         </w:rPr>
       </w:pPr>
-      <w:bookmarkStart w:id="22" w:name="_Toc278931554"/>
+      <w:bookmarkStart w:id="22" w:name="_Toc279450044"/>
       <w:r>
         <w:rPr>
           <w:rFonts w:cs="Times New Roman"/>
@@ -9989,7 +9989,7 @@
         </w:rPr>
         <w:t xml:space="preserve"> </w:t>
       </w:r>
-      <w:bookmarkStart w:id="23" w:name="_Toc278931555"/>
+      <w:bookmarkStart w:id="23" w:name="_Toc279450045"/>
       <w:r>
         <w:rPr>
           <w:rFonts w:cs="Times New Roman"/>
@@ -11620,7 +11620,7 @@
         </w:rPr>
         <w:t xml:space="preserve"> </w:t>
       </w:r>
-      <w:bookmarkStart w:id="26" w:name="_Toc278931556"/>
+      <w:bookmarkStart w:id="26" w:name="_Toc279450046"/>
       <w:r>
         <w:rPr>
           <w:rFonts w:cs="Times New Roman"/>
@@ -12280,7 +12280,7 @@
           <w:rFonts w:cs="Times New Roman"/>
         </w:rPr>
       </w:pPr>
-      <w:bookmarkStart w:id="29" w:name="_Toc278931557"/>
+      <w:bookmarkStart w:id="29" w:name="_Toc279450047"/>
       <w:r>
         <w:rPr>
           <w:rFonts w:cs="Times New Roman"/>
@@ -12296,7 +12296,7 @@
           <w:rFonts w:cs="Times New Roman"/>
         </w:rPr>
       </w:pPr>
-      <w:bookmarkStart w:id="30" w:name="_Toc278931558"/>
+      <w:bookmarkStart w:id="30" w:name="_Toc279450048"/>
       <w:r>
         <w:rPr>
           <w:rFonts w:cs="Times New Roman"/>
@@ -12325,7 +12325,7 @@
           <w:rFonts w:cs="Times New Roman"/>
         </w:rPr>
       </w:pPr>
-      <w:bookmarkStart w:id="31" w:name="_Toc278931559"/>
+      <w:bookmarkStart w:id="31" w:name="_Toc279450049"/>
       <w:r>
         <w:rPr>
           <w:rFonts w:cs="Times New Roman"/>
@@ -12341,7 +12341,7 @@
           <w:rFonts w:cs="Times New Roman"/>
         </w:rPr>
       </w:pPr>
-      <w:bookmarkStart w:id="32" w:name="_Toc278931560"/>
+      <w:bookmarkStart w:id="32" w:name="_Toc279450050"/>
       <w:r>
         <w:rPr>
           <w:rFonts w:cs="Times New Roman"/>
@@ -12393,7 +12393,7 @@
           <w:rFonts w:cs="Times New Roman"/>
         </w:rPr>
       </w:pPr>
-      <w:bookmarkStart w:id="33" w:name="_Toc278931561"/>
+      <w:bookmarkStart w:id="33" w:name="_Toc279450051"/>
       <w:r>
         <w:rPr>
           <w:rFonts w:cs="Times New Roman"/>
@@ -12960,7 +12960,7 @@
           <w:rFonts w:cs="Times New Roman"/>
         </w:rPr>
       </w:pPr>
-      <w:bookmarkStart w:id="34" w:name="_Toc278931562"/>
+      <w:bookmarkStart w:id="34" w:name="_Toc279450052"/>
       <w:r>
         <w:rPr>
           <w:rFonts w:cs="Times New Roman"/>
@@ -12976,7 +12976,7 @@
           <w:rFonts w:cs="Times New Roman"/>
         </w:rPr>
       </w:pPr>
-      <w:bookmarkStart w:id="35" w:name="_Toc278931563"/>
+      <w:bookmarkStart w:id="35" w:name="_Toc279450053"/>
       <w:r>
         <w:rPr>
           <w:rFonts w:cs="Times New Roman"/>
@@ -13130,7 +13130,7 @@
           <w:rFonts w:cs="Times New Roman"/>
         </w:rPr>
       </w:pPr>
-      <w:bookmarkStart w:id="36" w:name="_Toc278931564"/>
+      <w:bookmarkStart w:id="36" w:name="_Toc279450054"/>
       <w:r>
         <w:rPr>
           <w:rFonts w:cs="Times New Roman"/>
@@ -16691,7 +16691,7 @@
           <w:rFonts w:cs="Times New Roman"/>
         </w:rPr>
       </w:pPr>
-      <w:bookmarkStart w:id="37" w:name="_Toc278931565"/>
+      <w:bookmarkStart w:id="37" w:name="_Toc279450055"/>
       <w:r>
         <w:rPr>
           <w:rFonts w:cs="Times New Roman"/>
@@ -17402,7 +17402,7 @@
           <w:rFonts w:cs="Times New Roman"/>
         </w:rPr>
       </w:pPr>
-      <w:bookmarkStart w:id="38" w:name="_Toc278931566"/>
+      <w:bookmarkStart w:id="38" w:name="_Toc279450056"/>
       <w:r>
         <w:rPr>
           <w:rFonts w:cs="Times New Roman"/>
@@ -17905,7 +17905,7 @@
           <w:rFonts w:cs="Times New Roman"/>
         </w:rPr>
       </w:pPr>
-      <w:bookmarkStart w:id="39" w:name="_Toc278931567"/>
+      <w:bookmarkStart w:id="39" w:name="_Toc279450057"/>
       <w:r>
         <w:rPr>
           <w:rFonts w:cs="Times New Roman"/>
@@ -17916,12 +17916,184 @@
     </w:p>
     <w:p>
       <w:pPr>
+        <w:rPr>
+          <w:lang w:val="en-US"/>
+        </w:rPr>
+      </w:pPr>
+      <w:r>
+        <w:rPr>
+          <w:lang w:val="en-US"/>
+        </w:rPr>
+        <w:t xml:space="preserve">AutoComplete gắn textbox với một popup panel để hiển thị những từ có phần đầu giống với đoạn văn bản người dùng gõ trong textbox. Khi người dùng nhập vào </w:t>
+      </w:r>
+      <w:r>
+        <w:rPr>
+          <w:lang w:val="en-US"/>
+        </w:rPr>
+        <w:t>một số ký tự lớn hơn số ký tự quy ước, popup sẽ được hiện ra mặc định ở bên trái, phía dưới textbox. Có thể thay đổi vị trí hiển thị này.</w:t>
+      </w:r>
+    </w:p>
+    <w:p>
+      <w:pPr>
+        <w:rPr>
+          <w:lang w:val="en-US"/>
+        </w:rPr>
+      </w:pPr>
+      <w:r>
+        <w:rPr>
+          <w:lang w:val="en-US"/>
+        </w:rPr>
+        <w:t>Những từ gần đúng được cung cấp bởi một web service</w:t>
+      </w:r>
+      <w:r>
+        <w:rPr>
+          <w:lang w:val="en-US"/>
+        </w:rPr>
+        <w:t>, có cơ chế caching</w:t>
+      </w:r>
+      <w:r>
+        <w:rPr>
+          <w:lang w:val="en-US"/>
+        </w:rPr>
+        <w:t>. Vì vậy, nếu những ký tự giống nhau được gọi nhiều lầ</w:t>
+      </w:r>
+      <w:r>
+        <w:rPr>
+          <w:lang w:val="en-US"/>
+        </w:rPr>
+        <w:t>n, do những từ gần đúng đã được lưu lại trong bộ nhớ cache nên</w:t>
+      </w:r>
+      <w:r>
+        <w:rPr>
+          <w:lang w:val="en-US"/>
+        </w:rPr>
+        <w:t xml:space="preserve"> không có lời gọi web</w:t>
+      </w:r>
+      <w:r>
+        <w:rPr>
+          <w:lang w:val="en-US"/>
+        </w:rPr>
+        <w:t xml:space="preserve"> </w:t>
+      </w:r>
+      <w:r>
+        <w:rPr>
+          <w:lang w:val="en-US"/>
+        </w:rPr>
+        <w:t>service mới mà vẫn</w:t>
+      </w:r>
+      <w:r>
+        <w:rPr>
+          <w:lang w:val="en-US"/>
+        </w:rPr>
+        <w:t xml:space="preserve"> chỉ có một lời gọi đến web service</w:t>
+      </w:r>
+      <w:r>
+        <w:rPr>
+          <w:lang w:val="en-US"/>
+        </w:rPr>
+        <w:t xml:space="preserve"> ban</w:t>
+      </w:r>
+      <w:r>
+        <w:rPr>
+          <w:lang w:val="en-US"/>
+        </w:rPr>
+        <w:t xml:space="preserve"> </w:t>
+      </w:r>
+      <w:r>
+        <w:rPr>
+          <w:lang w:val="en-US"/>
+        </w:rPr>
+        <w:t xml:space="preserve">đầu </w:t>
+      </w:r>
+      <w:r>
+        <w:rPr>
+          <w:lang w:val="en-US"/>
+        </w:rPr>
+        <w:t>mà thôi.</w:t>
+      </w:r>
+    </w:p>
+    <w:p>
+      <w:pPr>
+        <w:rPr>
+          <w:lang w:val="en-US"/>
+        </w:rPr>
+      </w:pPr>
+      <w:r>
+        <w:rPr>
+          <w:lang w:val="en-US"/>
+        </w:rPr>
+        <w:t>Các bước thực hiện để sử dụng một AutoCompleteExtender:</w:t>
+      </w:r>
+    </w:p>
+    <w:p>
+      <w:pPr>
+        <w:pStyle w:val="ListParagraph"/>
+        <w:numPr>
+          <w:ilvl w:val="0"/>
+          <w:numId w:val="16"/>
+        </w:numPr>
+      </w:pPr>
+      <w:r>
+        <w:t>Thêm vào chương trình</w:t>
+      </w:r>
+      <w:r>
+        <w:t xml:space="preserve"> ToolkitScriptManager (bắt buộc với mọi Ajax control)</w:t>
+      </w:r>
+      <w:r>
+        <w:t xml:space="preserve"> nếu chưa có</w:t>
+      </w:r>
+      <w:r>
+        <w:t>.</w:t>
+      </w:r>
+    </w:p>
+    <w:p>
+      <w:pPr>
+        <w:pStyle w:val="ListParagraph"/>
+        <w:numPr>
+          <w:ilvl w:val="0"/>
+          <w:numId w:val="16"/>
+        </w:numPr>
+      </w:pPr>
+      <w:r>
+        <w:t>Thêm vào một textbox nếu chưa có</w:t>
+      </w:r>
+      <w:r>
+        <w:t>.</w:t>
+      </w:r>
+    </w:p>
+    <w:p>
+      <w:pPr>
+        <w:pStyle w:val="ListParagraph"/>
+        <w:numPr>
+          <w:ilvl w:val="0"/>
+          <w:numId w:val="16"/>
+        </w:numPr>
+      </w:pPr>
+      <w:r>
+        <w:lastRenderedPageBreak/>
+        <w:t>Thêm vào</w:t>
+      </w:r>
+      <w:r>
+        <w:t xml:space="preserve"> AutoCompleteExtender, gán Target của Extender này là textbox cần có autocomplete popup.</w:t>
+      </w:r>
+    </w:p>
+    <w:p>
+      <w:pPr>
+        <w:pStyle w:val="ListParagraph"/>
+        <w:numPr>
+          <w:ilvl w:val="0"/>
+          <w:numId w:val="16"/>
+        </w:numPr>
+      </w:pPr>
+    </w:p>
+    <w:p>
+      <w:pPr>
         <w:pStyle w:val="Heading3"/>
         <w:rPr>
           <w:rFonts w:cs="Times New Roman"/>
         </w:rPr>
       </w:pPr>
-      <w:bookmarkStart w:id="40" w:name="_Toc278931568"/>
+      <w:bookmarkStart w:id="40" w:name="_Toc279450058"/>
       <w:r>
         <w:rPr>
           <w:rFonts w:cs="Times New Roman"/>
@@ -18777,7 +18949,6 @@
                 <w:sz w:val="20"/>
                 <w:szCs w:val="20"/>
               </w:rPr>
-              <w:lastRenderedPageBreak/>
               <w:t xml:space="preserve">    </w:t>
             </w:r>
             <w:r>
@@ -18828,7 +18999,7 @@
           <w:rFonts w:cs="Times New Roman"/>
         </w:rPr>
       </w:pPr>
-      <w:bookmarkStart w:id="41" w:name="_Toc278931569"/>
+      <w:bookmarkStart w:id="41" w:name="_Toc279450059"/>
       <w:r>
         <w:rPr>
           <w:rFonts w:cs="Times New Roman"/>
@@ -19013,6 +19184,7 @@
         <w:rPr>
           <w:rFonts w:cs="Times New Roman"/>
         </w:rPr>
+        <w:lastRenderedPageBreak/>
         <w:t>PopupPosition: chỉ ra nơi popup chọn màu sẽ xuất hiện liên quan tới control textbox đang được mở rộng. Các giá trị có thể: BottomLeft, BottonRight, TopLeft, TopRight, Left hoặc Right. Mặc định là BottomLeft.</w:t>
       </w:r>
     </w:p>
@@ -19059,7 +19231,7 @@
           <w:rFonts w:cs="Times New Roman"/>
         </w:rPr>
       </w:pPr>
-      <w:bookmarkStart w:id="42" w:name="_Toc278931570"/>
+      <w:bookmarkStart w:id="42" w:name="_Toc279450060"/>
       <w:r>
         <w:rPr>
           <w:rFonts w:cs="Times New Roman"/>
@@ -19176,7 +19348,6 @@
         <w:rPr>
           <w:rFonts w:cs="Times New Roman"/>
         </w:rPr>
-        <w:lastRenderedPageBreak/>
         <w:t>TargetControlID: Các ID của button để mở rộng.</w:t>
       </w:r>
     </w:p>
@@ -20273,6 +20444,7 @@
                 <w:sz w:val="20"/>
                 <w:szCs w:val="20"/>
               </w:rPr>
+              <w:lastRenderedPageBreak/>
               <w:t xml:space="preserve">            </w:t>
             </w:r>
             <w:r>
@@ -20471,7 +20643,7 @@
           <w:rFonts w:cs="Times New Roman"/>
         </w:rPr>
       </w:pPr>
-      <w:bookmarkStart w:id="43" w:name="_Toc278931571"/>
+      <w:bookmarkStart w:id="43" w:name="_Toc279450061"/>
       <w:r>
         <w:rPr>
           <w:rFonts w:cs="Times New Roman"/>
@@ -20503,7 +20675,6 @@
         <w:rPr>
           <w:rFonts w:cs="Times New Roman"/>
         </w:rPr>
-        <w:lastRenderedPageBreak/>
         <w:t>Vì control thực hiện dựa trên Javascript, không nên cho rằng các dữ liệu được gửi tới server chỉ gồm những ký tự bạn cho phép, luôn thực hiện kiểm tra xác nhận ở phía server trên dữ liệu được gửi từ client.</w:t>
       </w:r>
     </w:p>
@@ -21424,6 +21595,7 @@
                 <w:sz w:val="20"/>
                 <w:szCs w:val="20"/>
               </w:rPr>
+              <w:lastRenderedPageBreak/>
               <w:t xml:space="preserve">    </w:t>
             </w:r>
             <w:r>
@@ -21494,7 +21666,7 @@
           <w:rFonts w:cs="Times New Roman"/>
         </w:rPr>
       </w:pPr>
-      <w:bookmarkStart w:id="44" w:name="_Toc278931572"/>
+      <w:bookmarkStart w:id="44" w:name="_Toc279450062"/>
       <w:r>
         <w:rPr>
           <w:rFonts w:cs="Times New Roman"/>
@@ -21634,7 +21806,6 @@
         <w:rPr>
           <w:rFonts w:cs="Times New Roman"/>
         </w:rPr>
-        <w:lastRenderedPageBreak/>
         <w:t>OffsetX/OffsetY: số lượng điểm ảnh cho khoảng trống của Popup so với vị trí mặc định của nó.</w:t>
       </w:r>
     </w:p>
@@ -23192,11 +23363,12 @@
           <w:rFonts w:cs="Times New Roman"/>
         </w:rPr>
       </w:pPr>
-      <w:bookmarkStart w:id="45" w:name="_Toc278931573"/>
-      <w:r>
-        <w:rPr>
-          <w:rFonts w:cs="Times New Roman"/>
-        </w:rPr>
+      <w:bookmarkStart w:id="45" w:name="_Toc279450063"/>
+      <w:r>
+        <w:rPr>
+          <w:rFonts w:cs="Times New Roman"/>
+        </w:rPr>
+        <w:lastRenderedPageBreak/>
         <w:t>PasswordStrength</w:t>
       </w:r>
       <w:bookmarkEnd w:id="45"/>
@@ -23389,7 +23561,6 @@
         <w:rPr>
           <w:rFonts w:cs="Times New Roman"/>
         </w:rPr>
-        <w:lastRenderedPageBreak/>
         <w:t>MinimumNumericCharacters: tối thiểu số ký tự số.</w:t>
       </w:r>
     </w:p>
@@ -23531,6 +23702,7 @@
           <w:noProof/>
           <w:lang w:val="en-US"/>
         </w:rPr>
+        <w:lastRenderedPageBreak/>
         <w:drawing>
           <wp:inline distT="0" distB="0" distL="0" distR="0">
             <wp:extent cx="2695575" cy="866775"/>
@@ -23763,7 +23935,7 @@
       <w:pPr>
         <w:pStyle w:val="Heading3"/>
       </w:pPr>
-      <w:bookmarkStart w:id="46" w:name="_Toc278931574"/>
+      <w:bookmarkStart w:id="46" w:name="_Toc279450064"/>
       <w:r>
         <w:t>Slideshow</w:t>
       </w:r>
@@ -23775,6 +23947,275 @@
           <w:lang w:val="en-US"/>
         </w:rPr>
       </w:pPr>
+      <w:r>
+        <w:rPr>
+          <w:lang w:val="en-US"/>
+        </w:rPr>
+        <w:t>SlideShow là một control mà mục tiêu là điều khiển những hình ảnh. Ta có thể cung cấp các nút nhấn previous, next và play. Có thể cấu hình slideshow để chạy tự động, cho phép lặp qua các hình ảnh trong một chu kỳ, và thiết lập hiệu ứng chuyển slide. Ta có thể sử dụng một phương thức của trang để trình chiếu hoặc sử dụng một WebService.</w:t>
+      </w:r>
+    </w:p>
+    <w:p>
+      <w:pPr>
+        <w:rPr>
+          <w:lang w:val="en-US"/>
+        </w:rPr>
+      </w:pPr>
+      <w:r>
+        <w:rPr>
+          <w:lang w:val="en-US"/>
+        </w:rPr>
+        <w:t xml:space="preserve">Các thuộc tính: </w:t>
+      </w:r>
+    </w:p>
+    <w:p>
+      <w:pPr>
+        <w:numPr>
+          <w:ilvl w:val="0"/>
+          <w:numId w:val="15"/>
+        </w:numPr>
+        <w:rPr>
+          <w:lang w:val="en-US"/>
+        </w:rPr>
+      </w:pPr>
+      <w:r>
+        <w:rPr>
+          <w:lang w:val="en-US"/>
+        </w:rPr>
+        <w:t>SlideShowServicePath: đường dẫn tới webservice sẽ kéo hình ảnh vào.</w:t>
+      </w:r>
+    </w:p>
+    <w:p>
+      <w:pPr>
+        <w:numPr>
+          <w:ilvl w:val="0"/>
+          <w:numId w:val="15"/>
+        </w:numPr>
+        <w:rPr>
+          <w:lang w:val="en-US"/>
+        </w:rPr>
+      </w:pPr>
+      <w:r>
+        <w:rPr>
+          <w:lang w:val="en-US"/>
+        </w:rPr>
+        <w:t>SlideShowServiceMethod: phương thức service được gọi để cung cấp hình ảnh.</w:t>
+      </w:r>
+    </w:p>
+    <w:tbl>
+      <w:tblPr>
+        <w:tblStyle w:val="TableGrid"/>
+        <w:tblW w:w="0" w:type="auto"/>
+        <w:tblLook w:val="04A0"/>
+      </w:tblPr>
+      <w:tblGrid>
+        <w:gridCol w:w="9242"/>
+      </w:tblGrid>
+      <w:tr>
+        <w:tc>
+          <w:tcPr>
+            <w:tcW w:w="9576" w:type="dxa"/>
+          </w:tcPr>
+          <w:p>
+            <w:pPr>
+              <w:spacing w:after="200" w:line="276" w:lineRule="auto"/>
+              <w:rPr>
+                <w:lang w:val="en-US"/>
+              </w:rPr>
+            </w:pPr>
+            <w:r>
+              <w:rPr>
+                <w:lang w:val="en-US"/>
+              </w:rPr>
+              <w:object w:dxaOrig="6720" w:dyaOrig="855">
+                <v:shape id="_x0000_i1034" type="#_x0000_t75" style="width:336pt;height:42.75pt" o:ole="">
+                  <v:imagedata r:id="rId31" o:title=""/>
+                </v:shape>
+                <o:OLEObject Type="Embed" ProgID="PBrush" ShapeID="_x0000_i1034" DrawAspect="Content" ObjectID="_1353192580" r:id="rId32"/>
+              </w:object>
+            </w:r>
+          </w:p>
+        </w:tc>
+      </w:tr>
+    </w:tbl>
+    <w:p>
+      <w:pPr>
+        <w:rPr>
+          <w:lang w:val="en-US"/>
+        </w:rPr>
+      </w:pPr>
+      <w:r>
+        <w:rPr>
+          <w:lang w:val="en-US"/>
+        </w:rPr>
+        <w:t xml:space="preserve"> Ta có thể thay thế phương thức GetSlides bằng phương pháp tự định nghĩa nhưng phải trả ra đúng kiểu dữ liệu của phương thức.</w:t>
+      </w:r>
+    </w:p>
+    <w:p>
+      <w:pPr>
+        <w:numPr>
+          <w:ilvl w:val="0"/>
+          <w:numId w:val="15"/>
+        </w:numPr>
+        <w:rPr>
+          <w:lang w:val="en-US"/>
+        </w:rPr>
+      </w:pPr>
+      <w:r>
+        <w:rPr>
+          <w:lang w:val="en-US"/>
+        </w:rPr>
+        <w:t>NextButtonID: ID của nút cho phép bạn xem những hình ảnh tiếp theo.</w:t>
+      </w:r>
+    </w:p>
+    <w:p>
+      <w:pPr>
+        <w:numPr>
+          <w:ilvl w:val="0"/>
+          <w:numId w:val="15"/>
+        </w:numPr>
+        <w:rPr>
+          <w:lang w:val="en-US"/>
+        </w:rPr>
+      </w:pPr>
+      <w:r>
+        <w:rPr>
+          <w:lang w:val="en-US"/>
+        </w:rPr>
+        <w:t>PlayButtonID: ID của nút chạy slide.</w:t>
+      </w:r>
+    </w:p>
+    <w:p>
+      <w:pPr>
+        <w:numPr>
+          <w:ilvl w:val="0"/>
+          <w:numId w:val="15"/>
+        </w:numPr>
+        <w:rPr>
+          <w:lang w:val="en-US"/>
+        </w:rPr>
+      </w:pPr>
+      <w:r>
+        <w:rPr>
+          <w:lang w:val="en-US"/>
+        </w:rPr>
+        <w:t>PreviousButtonID:ID của nút cho phép xem hình ảnh trước đó.</w:t>
+      </w:r>
+    </w:p>
+    <w:p>
+      <w:pPr>
+        <w:numPr>
+          <w:ilvl w:val="0"/>
+          <w:numId w:val="15"/>
+        </w:numPr>
+        <w:rPr>
+          <w:lang w:val="en-US"/>
+        </w:rPr>
+      </w:pPr>
+      <w:r>
+        <w:rPr>
+          <w:lang w:val="en-US"/>
+        </w:rPr>
+        <w:t>PlayButtonText: Các đoạn text được hiển thị khi chạy slideshow.</w:t>
+      </w:r>
+    </w:p>
+    <w:p>
+      <w:pPr>
+        <w:numPr>
+          <w:ilvl w:val="0"/>
+          <w:numId w:val="15"/>
+        </w:numPr>
+        <w:rPr>
+          <w:lang w:val="en-US"/>
+        </w:rPr>
+      </w:pPr>
+      <w:r>
+        <w:rPr>
+          <w:lang w:val="en-US"/>
+        </w:rPr>
+        <w:lastRenderedPageBreak/>
+        <w:t>StopButtonText: Đoạn text được hiển thị khi slideshow kết thúc.</w:t>
+      </w:r>
+    </w:p>
+    <w:p>
+      <w:pPr>
+        <w:numPr>
+          <w:ilvl w:val="0"/>
+          <w:numId w:val="15"/>
+        </w:numPr>
+        <w:rPr>
+          <w:lang w:val="en-US"/>
+        </w:rPr>
+      </w:pPr>
+      <w:r>
+        <w:rPr>
+          <w:lang w:val="en-US"/>
+        </w:rPr>
+        <w:t>PlayInterval: khoảng thời gian (mili giây) chuyển slide.</w:t>
+      </w:r>
+    </w:p>
+    <w:p>
+      <w:pPr>
+        <w:numPr>
+          <w:ilvl w:val="0"/>
+          <w:numId w:val="15"/>
+        </w:numPr>
+        <w:rPr>
+          <w:lang w:val="en-US"/>
+        </w:rPr>
+      </w:pPr>
+      <w:r>
+        <w:rPr>
+          <w:lang w:val="en-US"/>
+        </w:rPr>
+        <w:t>ImageTitleLabelID: ID của label hiển thị tiêu đề của hình ảnh hiện tại.</w:t>
+      </w:r>
+    </w:p>
+    <w:p>
+      <w:pPr>
+        <w:numPr>
+          <w:ilvl w:val="0"/>
+          <w:numId w:val="15"/>
+        </w:numPr>
+        <w:rPr>
+          <w:lang w:val="en-US"/>
+        </w:rPr>
+      </w:pPr>
+      <w:r>
+        <w:rPr>
+          <w:lang w:val="en-US"/>
+        </w:rPr>
+        <w:t>ImageDescriptionLabelID: ID của lable mô tả hình ảnh hiện tại.</w:t>
+      </w:r>
+    </w:p>
+    <w:p>
+      <w:pPr>
+        <w:numPr>
+          <w:ilvl w:val="0"/>
+          <w:numId w:val="15"/>
+        </w:numPr>
+        <w:rPr>
+          <w:lang w:val="en-US"/>
+        </w:rPr>
+      </w:pPr>
+      <w:r>
+        <w:rPr>
+          <w:lang w:val="en-US"/>
+        </w:rPr>
+        <w:t>Loop: Cho phép các hình ảnh chạy lặp lại các hình ảnh khi đã hết slide.</w:t>
+      </w:r>
+    </w:p>
+    <w:p>
+      <w:pPr>
+        <w:rPr>
+          <w:lang w:val="en-US"/>
+        </w:rPr>
+      </w:pPr>
+      <w:r>
+        <w:rPr>
+          <w:lang w:val="en-US"/>
+        </w:rPr>
+        <w:t>AutoPlay: nếu cài đặt “true” slideshow được chạy tự động.</w:t>
+      </w:r>
     </w:p>
     <w:p>
       <w:pPr>
@@ -23784,13 +24225,12 @@
           <w:lang w:val="vi-VN"/>
         </w:rPr>
       </w:pPr>
-      <w:bookmarkStart w:id="47" w:name="_Toc278931575"/>
+      <w:bookmarkStart w:id="47" w:name="_Toc279450065"/>
       <w:r>
         <w:rPr>
           <w:rFonts w:eastAsiaTheme="minorHAnsi" w:cs="Times New Roman"/>
           <w:lang w:val="vi-VN"/>
         </w:rPr>
-        <w:lastRenderedPageBreak/>
         <w:t xml:space="preserve">Ưu và khuyết </w:t>
       </w:r>
       <w:r>
@@ -23815,7 +24255,7 @@
           <w:rFonts w:cs="Times New Roman"/>
         </w:rPr>
       </w:pPr>
-      <w:bookmarkStart w:id="48" w:name="_Toc278931576"/>
+      <w:bookmarkStart w:id="48" w:name="_Toc279450066"/>
       <w:r>
         <w:rPr>
           <w:rFonts w:cs="Times New Roman"/>
@@ -23916,7 +24356,7 @@
           <w:rFonts w:cs="Times New Roman"/>
         </w:rPr>
       </w:pPr>
-      <w:bookmarkStart w:id="49" w:name="_Toc278931577"/>
+      <w:bookmarkStart w:id="49" w:name="_Toc279450067"/>
       <w:r>
         <w:rPr>
           <w:rFonts w:cs="Times New Roman"/>
@@ -24038,7 +24478,7 @@
         </w:rPr>
         <w:t>Việc cập nhật các trang web động cũng gây khó khăn cho người dùng trong việc </w:t>
       </w:r>
-      <w:hyperlink r:id="rId31" w:tooltip="Internet bookmark (trang chưa được viết)" w:history="1">
+      <w:hyperlink r:id="rId33" w:tooltip="Internet bookmark (trang chưa được viết)" w:history="1">
         <w:r>
           <w:rPr>
             <w:rStyle w:val="apple-style-span"/>
@@ -24141,7 +24581,18 @@
           <w:szCs w:val="24"/>
           <w:lang w:val="vi-VN"/>
         </w:rPr>
-        <w:t>Mối quan tâm lớn nhất với AJAX là khả năng tiếp cận người dùng. Vì không phải tất cả các trình duyệt có hỗ trợ đầy đủ cho JavaScript hay đối tượng XMLHttpRequest, hoặc đã bị vô hiệu hóa JavaScript. Ngoài ra, khi thiết kế các ứng dụng, vì cách tiếp cận và sử dụng đối tượng XMLHttpRequest trong Internet Explorer và các trình duyệt khác là khác nhau, nên phải xử lý từng trường hợp riêng biệt.</w:t>
+        <w:t xml:space="preserve">Mối quan tâm lớn nhất với AJAX là khả năng tiếp cận người dùng. Vì không phải tất cả các trình duyệt có hỗ trợ đầy đủ cho JavaScript hay đối tượng XMLHttpRequest, </w:t>
+      </w:r>
+      <w:r>
+        <w:rPr>
+          <w:rStyle w:val="apple-style-span"/>
+          <w:rFonts w:cs="Times New Roman"/>
+          <w:color w:val="000000"/>
+          <w:szCs w:val="24"/>
+          <w:lang w:val="vi-VN"/>
+        </w:rPr>
+        <w:lastRenderedPageBreak/>
+        <w:t>hoặc đã bị vô hiệu hóa JavaScript. Ngoài ra, khi thiết kế các ứng dụng, vì cách tiếp cận và sử dụng đối tượng XMLHttpRequest trong Internet Explorer và các trình duyệt khác là khác nhau, nên phải xử lý từng trường hợp riêng biệt.</w:t>
       </w:r>
     </w:p>
     <w:p>
@@ -24211,18 +24662,7 @@
           <w:szCs w:val="24"/>
           <w:lang w:val="vi-VN"/>
         </w:rPr>
-        <w:t xml:space="preserve">Bất lợi cuối cùng nằm trong bản thân đối tượng XMLHttpRequest. Do hạn chế bảo mật, bạn chỉ có thể sử dụng nó để truy cập thông tin từ máy chủ mà phục vụ cho trang </w:t>
-      </w:r>
-      <w:r>
-        <w:rPr>
-          <w:rStyle w:val="apple-style-span"/>
-          <w:rFonts w:cs="Times New Roman"/>
-          <w:color w:val="000000"/>
-          <w:szCs w:val="24"/>
-          <w:lang w:val="vi-VN"/>
-        </w:rPr>
-        <w:lastRenderedPageBreak/>
-        <w:t>ban đầu. Nếu bạn cần hiển thị thông tin từ các máy chủ khác, thì AJAX không thể làm được</w:t>
+        <w:t>Bất lợi cuối cùng nằm trong bản thân đối tượng XMLHttpRequest. Do hạn chế bảo mật, bạn chỉ có thể sử dụng nó để truy cập thông tin từ máy chủ mà phục vụ cho trang ban đầu. Nếu bạn cần hiển thị thông tin từ các máy chủ khác, thì AJAX không thể làm được</w:t>
       </w:r>
     </w:p>
     <w:p>
@@ -24582,6 +25022,95 @@
     </w:lvl>
   </w:abstractNum>
   <w:abstractNum w:abstractNumId="1">
+    <w:nsid w:val="0A3A01F5"/>
+    <w:multiLevelType w:val="hybridMultilevel"/>
+    <w:tmpl w:val="1090BC2A"/>
+    <w:lvl w:ilvl="0" w:tplc="0409000F">
+      <w:start w:val="1"/>
+      <w:numFmt w:val="decimal"/>
+      <w:lvlText w:val="%1."/>
+      <w:lvlJc w:val="left"/>
+      <w:pPr>
+        <w:ind w:left="720" w:hanging="360"/>
+      </w:pPr>
+      <w:rPr>
+        <w:rFonts w:hint="default"/>
+      </w:rPr>
+    </w:lvl>
+    <w:lvl w:ilvl="1" w:tplc="04090019" w:tentative="1">
+      <w:start w:val="1"/>
+      <w:numFmt w:val="lowerLetter"/>
+      <w:lvlText w:val="%2."/>
+      <w:lvlJc w:val="left"/>
+      <w:pPr>
+        <w:ind w:left="1440" w:hanging="360"/>
+      </w:pPr>
+    </w:lvl>
+    <w:lvl w:ilvl="2" w:tplc="0409001B" w:tentative="1">
+      <w:start w:val="1"/>
+      <w:numFmt w:val="lowerRoman"/>
+      <w:lvlText w:val="%3."/>
+      <w:lvlJc w:val="right"/>
+      <w:pPr>
+        <w:ind w:left="2160" w:hanging="180"/>
+      </w:pPr>
+    </w:lvl>
+    <w:lvl w:ilvl="3" w:tplc="0409000F" w:tentative="1">
+      <w:start w:val="1"/>
+      <w:numFmt w:val="decimal"/>
+      <w:lvlText w:val="%4."/>
+      <w:lvlJc w:val="left"/>
+      <w:pPr>
+        <w:ind w:left="2880" w:hanging="360"/>
+      </w:pPr>
+    </w:lvl>
+    <w:lvl w:ilvl="4" w:tplc="04090019" w:tentative="1">
+      <w:start w:val="1"/>
+      <w:numFmt w:val="lowerLetter"/>
+      <w:lvlText w:val="%5."/>
+      <w:lvlJc w:val="left"/>
+      <w:pPr>
+        <w:ind w:left="3600" w:hanging="360"/>
+      </w:pPr>
+    </w:lvl>
+    <w:lvl w:ilvl="5" w:tplc="0409001B" w:tentative="1">
+      <w:start w:val="1"/>
+      <w:numFmt w:val="lowerRoman"/>
+      <w:lvlText w:val="%6."/>
+      <w:lvlJc w:val="right"/>
+      <w:pPr>
+        <w:ind w:left="4320" w:hanging="180"/>
+      </w:pPr>
+    </w:lvl>
+    <w:lvl w:ilvl="6" w:tplc="0409000F" w:tentative="1">
+      <w:start w:val="1"/>
+      <w:numFmt w:val="decimal"/>
+      <w:lvlText w:val="%7."/>
+      <w:lvlJc w:val="left"/>
+      <w:pPr>
+        <w:ind w:left="5040" w:hanging="360"/>
+      </w:pPr>
+    </w:lvl>
+    <w:lvl w:ilvl="7" w:tplc="04090019" w:tentative="1">
+      <w:start w:val="1"/>
+      <w:numFmt w:val="lowerLetter"/>
+      <w:lvlText w:val="%8."/>
+      <w:lvlJc w:val="left"/>
+      <w:pPr>
+        <w:ind w:left="5760" w:hanging="360"/>
+      </w:pPr>
+    </w:lvl>
+    <w:lvl w:ilvl="8" w:tplc="0409001B" w:tentative="1">
+      <w:start w:val="1"/>
+      <w:numFmt w:val="lowerRoman"/>
+      <w:lvlText w:val="%9."/>
+      <w:lvlJc w:val="right"/>
+      <w:pPr>
+        <w:ind w:left="6480" w:hanging="180"/>
+      </w:pPr>
+    </w:lvl>
+  </w:abstractNum>
+  <w:abstractNum w:abstractNumId="2">
     <w:nsid w:val="0EF16A04"/>
     <w:multiLevelType w:val="hybridMultilevel"/>
     <w:tmpl w:val="6B6A2D84"/>
@@ -24694,7 +25223,7 @@
       </w:rPr>
     </w:lvl>
   </w:abstractNum>
-  <w:abstractNum w:abstractNumId="2">
+  <w:abstractNum w:abstractNumId="3">
     <w:nsid w:val="19191A0A"/>
     <w:multiLevelType w:val="hybridMultilevel"/>
     <w:tmpl w:val="FBD85894"/>
@@ -24807,7 +25336,7 @@
       </w:rPr>
     </w:lvl>
   </w:abstractNum>
-  <w:abstractNum w:abstractNumId="3">
+  <w:abstractNum w:abstractNumId="4">
     <w:nsid w:val="1DFE53BB"/>
     <w:multiLevelType w:val="multilevel"/>
     <w:tmpl w:val="2A6833D8"/>
@@ -24928,7 +25457,119 @@
       </w:rPr>
     </w:lvl>
   </w:abstractNum>
-  <w:abstractNum w:abstractNumId="4">
+  <w:abstractNum w:abstractNumId="5">
+    <w:nsid w:val="20F45893"/>
+    <w:multiLevelType w:val="hybridMultilevel"/>
+    <w:tmpl w:val="9D9E6184"/>
+    <w:lvl w:ilvl="0" w:tplc="A3C89C60">
+      <w:numFmt w:val="bullet"/>
+      <w:lvlText w:val="-"/>
+      <w:lvlJc w:val="left"/>
+      <w:pPr>
+        <w:ind w:left="720" w:hanging="360"/>
+      </w:pPr>
+      <w:rPr>
+        <w:rFonts w:ascii="Times New Roman" w:eastAsiaTheme="minorHAnsi" w:hAnsi="Times New Roman" w:cs="Times New Roman" w:hint="default"/>
+      </w:rPr>
+    </w:lvl>
+    <w:lvl w:ilvl="1" w:tplc="04090003" w:tentative="1">
+      <w:start w:val="1"/>
+      <w:numFmt w:val="bullet"/>
+      <w:lvlText w:val="o"/>
+      <w:lvlJc w:val="left"/>
+      <w:pPr>
+        <w:ind w:left="1440" w:hanging="360"/>
+      </w:pPr>
+      <w:rPr>
+        <w:rFonts w:ascii="Courier New" w:hAnsi="Courier New" w:cs="Courier New" w:hint="default"/>
+      </w:rPr>
+    </w:lvl>
+    <w:lvl w:ilvl="2" w:tplc="04090005" w:tentative="1">
+      <w:start w:val="1"/>
+      <w:numFmt w:val="bullet"/>
+      <w:lvlText w:val=""/>
+      <w:lvlJc w:val="left"/>
+      <w:pPr>
+        <w:ind w:left="2160" w:hanging="360"/>
+      </w:pPr>
+      <w:rPr>
+        <w:rFonts w:ascii="Wingdings" w:hAnsi="Wingdings" w:hint="default"/>
+      </w:rPr>
+    </w:lvl>
+    <w:lvl w:ilvl="3" w:tplc="04090001" w:tentative="1">
+      <w:start w:val="1"/>
+      <w:numFmt w:val="bullet"/>
+      <w:lvlText w:val=""/>
+      <w:lvlJc w:val="left"/>
+      <w:pPr>
+        <w:ind w:left="2880" w:hanging="360"/>
+      </w:pPr>
+      <w:rPr>
+        <w:rFonts w:ascii="Symbol" w:hAnsi="Symbol" w:hint="default"/>
+      </w:rPr>
+    </w:lvl>
+    <w:lvl w:ilvl="4" w:tplc="04090003" w:tentative="1">
+      <w:start w:val="1"/>
+      <w:numFmt w:val="bullet"/>
+      <w:lvlText w:val="o"/>
+      <w:lvlJc w:val="left"/>
+      <w:pPr>
+        <w:ind w:left="3600" w:hanging="360"/>
+      </w:pPr>
+      <w:rPr>
+        <w:rFonts w:ascii="Courier New" w:hAnsi="Courier New" w:cs="Courier New" w:hint="default"/>
+      </w:rPr>
+    </w:lvl>
+    <w:lvl w:ilvl="5" w:tplc="04090005" w:tentative="1">
+      <w:start w:val="1"/>
+      <w:numFmt w:val="bullet"/>
+      <w:lvlText w:val=""/>
+      <w:lvlJc w:val="left"/>
+      <w:pPr>
+        <w:ind w:left="4320" w:hanging="360"/>
+      </w:pPr>
+      <w:rPr>
+        <w:rFonts w:ascii="Wingdings" w:hAnsi="Wingdings" w:hint="default"/>
+      </w:rPr>
+    </w:lvl>
+    <w:lvl w:ilvl="6" w:tplc="04090001" w:tentative="1">
+      <w:start w:val="1"/>
+      <w:numFmt w:val="bullet"/>
+      <w:lvlText w:val=""/>
+      <w:lvlJc w:val="left"/>
+      <w:pPr>
+        <w:ind w:left="5040" w:hanging="360"/>
+      </w:pPr>
+      <w:rPr>
+        <w:rFonts w:ascii="Symbol" w:hAnsi="Symbol" w:hint="default"/>
+      </w:rPr>
+    </w:lvl>
+    <w:lvl w:ilvl="7" w:tplc="04090003" w:tentative="1">
+      <w:start w:val="1"/>
+      <w:numFmt w:val="bullet"/>
+      <w:lvlText w:val="o"/>
+      <w:lvlJc w:val="left"/>
+      <w:pPr>
+        <w:ind w:left="5760" w:hanging="360"/>
+      </w:pPr>
+      <w:rPr>
+        <w:rFonts w:ascii="Courier New" w:hAnsi="Courier New" w:cs="Courier New" w:hint="default"/>
+      </w:rPr>
+    </w:lvl>
+    <w:lvl w:ilvl="8" w:tplc="04090005" w:tentative="1">
+      <w:start w:val="1"/>
+      <w:numFmt w:val="bullet"/>
+      <w:lvlText w:val=""/>
+      <w:lvlJc w:val="left"/>
+      <w:pPr>
+        <w:ind w:left="6480" w:hanging="360"/>
+      </w:pPr>
+      <w:rPr>
+        <w:rFonts w:ascii="Wingdings" w:hAnsi="Wingdings" w:hint="default"/>
+      </w:rPr>
+    </w:lvl>
+  </w:abstractNum>
+  <w:abstractNum w:abstractNumId="6">
     <w:nsid w:val="29A71B14"/>
     <w:multiLevelType w:val="hybridMultilevel"/>
     <w:tmpl w:val="490A51AE"/>
@@ -25017,7 +25658,7 @@
       </w:pPr>
     </w:lvl>
   </w:abstractNum>
-  <w:abstractNum w:abstractNumId="5">
+  <w:abstractNum w:abstractNumId="7">
     <w:nsid w:val="2B284670"/>
     <w:multiLevelType w:val="hybridMultilevel"/>
     <w:tmpl w:val="F64A32BC"/>
@@ -25130,7 +25771,7 @@
       </w:rPr>
     </w:lvl>
   </w:abstractNum>
-  <w:abstractNum w:abstractNumId="6">
+  <w:abstractNum w:abstractNumId="8">
     <w:nsid w:val="32C8660F"/>
     <w:multiLevelType w:val="hybridMultilevel"/>
     <w:tmpl w:val="12D82FD6"/>
@@ -25243,7 +25884,7 @@
       </w:rPr>
     </w:lvl>
   </w:abstractNum>
-  <w:abstractNum w:abstractNumId="7">
+  <w:abstractNum w:abstractNumId="9">
     <w:nsid w:val="3820685D"/>
     <w:multiLevelType w:val="multilevel"/>
     <w:tmpl w:val="668EF52E"/>
@@ -25364,7 +26005,7 @@
       </w:rPr>
     </w:lvl>
   </w:abstractNum>
-  <w:abstractNum w:abstractNumId="8">
+  <w:abstractNum w:abstractNumId="10">
     <w:nsid w:val="3D3C7232"/>
     <w:multiLevelType w:val="hybridMultilevel"/>
     <w:tmpl w:val="DC6CC32E"/>
@@ -25453,7 +26094,7 @@
       </w:pPr>
     </w:lvl>
   </w:abstractNum>
-  <w:abstractNum w:abstractNumId="9">
+  <w:abstractNum w:abstractNumId="11">
     <w:nsid w:val="414F3216"/>
     <w:multiLevelType w:val="hybridMultilevel"/>
     <w:tmpl w:val="A656AEF2"/>
@@ -25543,7 +26184,7 @@
       </w:pPr>
     </w:lvl>
   </w:abstractNum>
-  <w:abstractNum w:abstractNumId="10">
+  <w:abstractNum w:abstractNumId="12">
     <w:nsid w:val="461A133C"/>
     <w:multiLevelType w:val="multilevel"/>
     <w:tmpl w:val="04090025"/>
@@ -25632,7 +26273,7 @@
       </w:pPr>
     </w:lvl>
   </w:abstractNum>
-  <w:abstractNum w:abstractNumId="11">
+  <w:abstractNum w:abstractNumId="13">
     <w:nsid w:val="4CD970FE"/>
     <w:multiLevelType w:val="multilevel"/>
     <w:tmpl w:val="28C471FA"/>
@@ -25772,7 +26413,7 @@
       </w:rPr>
     </w:lvl>
   </w:abstractNum>
-  <w:abstractNum w:abstractNumId="12">
+  <w:abstractNum w:abstractNumId="14">
     <w:nsid w:val="4F205516"/>
     <w:multiLevelType w:val="hybridMultilevel"/>
     <w:tmpl w:val="905EF692"/>
@@ -25884,7 +26525,7 @@
       </w:rPr>
     </w:lvl>
   </w:abstractNum>
-  <w:abstractNum w:abstractNumId="13">
+  <w:abstractNum w:abstractNumId="15">
     <w:nsid w:val="6AD83E21"/>
     <w:multiLevelType w:val="hybridMultilevel"/>
     <w:tmpl w:val="4F340526"/>
@@ -25998,45 +26639,51 @@
     </w:lvl>
   </w:abstractNum>
   <w:num w:numId="1">
-    <w:abstractNumId w:val="10"/>
+    <w:abstractNumId w:val="12"/>
   </w:num>
   <w:num w:numId="2">
-    <w:abstractNumId w:val="8"/>
+    <w:abstractNumId w:val="10"/>
   </w:num>
   <w:num w:numId="3">
     <w:abstractNumId w:val="0"/>
   </w:num>
   <w:num w:numId="4">
+    <w:abstractNumId w:val="13"/>
+  </w:num>
+  <w:num w:numId="5">
     <w:abstractNumId w:val="11"/>
   </w:num>
-  <w:num w:numId="5">
+  <w:num w:numId="6">
+    <w:abstractNumId w:val="3"/>
+  </w:num>
+  <w:num w:numId="7">
+    <w:abstractNumId w:val="8"/>
+  </w:num>
+  <w:num w:numId="8">
+    <w:abstractNumId w:val="6"/>
+  </w:num>
+  <w:num w:numId="9">
+    <w:abstractNumId w:val="7"/>
+  </w:num>
+  <w:num w:numId="10">
+    <w:abstractNumId w:val="14"/>
+  </w:num>
+  <w:num w:numId="11">
     <w:abstractNumId w:val="9"/>
   </w:num>
-  <w:num w:numId="6">
+  <w:num w:numId="12">
+    <w:abstractNumId w:val="15"/>
+  </w:num>
+  <w:num w:numId="13">
+    <w:abstractNumId w:val="4"/>
+  </w:num>
+  <w:num w:numId="14">
     <w:abstractNumId w:val="2"/>
   </w:num>
-  <w:num w:numId="7">
-    <w:abstractNumId w:val="6"/>
-  </w:num>
-  <w:num w:numId="8">
-    <w:abstractNumId w:val="4"/>
-  </w:num>
-  <w:num w:numId="9">
+  <w:num w:numId="15">
     <w:abstractNumId w:val="5"/>
   </w:num>
-  <w:num w:numId="10">
-    <w:abstractNumId w:val="12"/>
-  </w:num>
-  <w:num w:numId="11">
-    <w:abstractNumId w:val="7"/>
-  </w:num>
-  <w:num w:numId="12">
-    <w:abstractNumId w:val="13"/>
-  </w:num>
-  <w:num w:numId="13">
-    <w:abstractNumId w:val="3"/>
-  </w:num>
-  <w:num w:numId="14">
+  <w:num w:numId="16">
     <w:abstractNumId w:val="1"/>
   </w:num>
 </w:numbering>
@@ -26315,7 +26962,6 @@
   <w:style w:type="character" w:default="1" w:styleId="DefaultParagraphFont">
     <w:name w:val="Default Paragraph Font"/>
     <w:uiPriority w:val="1"/>
-    <w:semiHidden/>
     <w:unhideWhenUsed/>
   </w:style>
   <w:style w:type="table" w:default="1" w:styleId="TableNormal">

</xml_diff>